<commit_message>
Agenda update with notes from meeting
</commit_message>
<xml_diff>
--- a/Biweekly agendas/ICEBERG agenda 11_10_17.docx
+++ b/Biweekly agendas/ICEBERG agenda 11_10_17.docx
@@ -173,21 +173,8 @@
                 <w:shd w:val="clear" w:color="auto" w:fill="FFF7D7"/>
                 <w:lang w:eastAsia="en-US"/>
               </w:rPr>
-              <w:t>Or iPhone one-</w:t>
+              <w:t>Or iPhone one-tap :</w:t>
             </w:r>
-            <w:proofErr w:type="gramStart"/>
-            <w:r>
-              <w:rPr>
-                <w:rFonts w:ascii="Arial" w:eastAsia="Times New Roman" w:hAnsi="Arial" w:cs="Arial"/>
-                <w:color w:val="000000"/>
-                <w:sz w:val="15"/>
-                <w:szCs w:val="24"/>
-                <w:shd w:val="clear" w:color="auto" w:fill="FFF7D7"/>
-                <w:lang w:eastAsia="en-US"/>
-              </w:rPr>
-              <w:t>tap :</w:t>
-            </w:r>
-            <w:proofErr w:type="gramEnd"/>
           </w:p>
           <w:p>
             <w:pPr>
@@ -211,31 +198,7 @@
                 <w:shd w:val="clear" w:color="auto" w:fill="FFF7D7"/>
                 <w:lang w:eastAsia="en-US"/>
               </w:rPr>
-              <w:t xml:space="preserve">    US: +</w:t>
-            </w:r>
-            <w:proofErr w:type="gramStart"/>
-            <w:r>
-              <w:rPr>
-                <w:rFonts w:ascii="Arial" w:eastAsia="Times New Roman" w:hAnsi="Arial" w:cs="Arial"/>
-                <w:color w:val="000000"/>
-                <w:sz w:val="15"/>
-                <w:szCs w:val="24"/>
-                <w:shd w:val="clear" w:color="auto" w:fill="FFF7D7"/>
-                <w:lang w:eastAsia="en-US"/>
-              </w:rPr>
-              <w:t>16699006833,,</w:t>
-            </w:r>
-            <w:proofErr w:type="gramEnd"/>
-            <w:r>
-              <w:rPr>
-                <w:rFonts w:ascii="Arial" w:eastAsia="Times New Roman" w:hAnsi="Arial" w:cs="Arial"/>
-                <w:color w:val="000000"/>
-                <w:sz w:val="15"/>
-                <w:szCs w:val="24"/>
-                <w:shd w:val="clear" w:color="auto" w:fill="FFF7D7"/>
-                <w:lang w:eastAsia="en-US"/>
-              </w:rPr>
-              <w:t xml:space="preserve">807513679#  or +16468769923,,807513679# </w:t>
+              <w:t xml:space="preserve">    US: +16699006833,,807513679#  or +16468769923,,807513679# </w:t>
             </w:r>
           </w:p>
           <w:p>
@@ -296,31 +259,7 @@
                 <w:shd w:val="clear" w:color="auto" w:fill="FFF7D7"/>
                 <w:lang w:eastAsia="en-US"/>
               </w:rPr>
-              <w:t xml:space="preserve">    </w:t>
-            </w:r>
-            <w:proofErr w:type="gramStart"/>
-            <w:r>
-              <w:rPr>
-                <w:rFonts w:ascii="Arial" w:eastAsia="Times New Roman" w:hAnsi="Arial" w:cs="Arial"/>
-                <w:color w:val="000000"/>
-                <w:sz w:val="15"/>
-                <w:szCs w:val="24"/>
-                <w:shd w:val="clear" w:color="auto" w:fill="FFF7D7"/>
-                <w:lang w:eastAsia="en-US"/>
-              </w:rPr>
-              <w:t>Dial(</w:t>
-            </w:r>
-            <w:proofErr w:type="gramEnd"/>
-            <w:r>
-              <w:rPr>
-                <w:rFonts w:ascii="Arial" w:eastAsia="Times New Roman" w:hAnsi="Arial" w:cs="Arial"/>
-                <w:color w:val="000000"/>
-                <w:sz w:val="15"/>
-                <w:szCs w:val="24"/>
-                <w:shd w:val="clear" w:color="auto" w:fill="FFF7D7"/>
-                <w:lang w:eastAsia="en-US"/>
-              </w:rPr>
-              <w:t>for higher quality, dial a number based on your current location)</w:t>
+              <w:t xml:space="preserve">    Dial(for higher quality, dial a number based on your current location)</w:t>
             </w:r>
             <w:r>
               <w:rPr>
@@ -356,31 +295,7 @@
                 <w:shd w:val="clear" w:color="auto" w:fill="FFF7D7"/>
                 <w:lang w:eastAsia="en-US"/>
               </w:rPr>
-              <w:t xml:space="preserve">        US: +1 669 900 </w:t>
-            </w:r>
-            <w:proofErr w:type="gramStart"/>
-            <w:r>
-              <w:rPr>
-                <w:rFonts w:ascii="Arial" w:eastAsia="Times New Roman" w:hAnsi="Arial" w:cs="Arial"/>
-                <w:color w:val="000000"/>
-                <w:sz w:val="15"/>
-                <w:szCs w:val="24"/>
-                <w:shd w:val="clear" w:color="auto" w:fill="FFF7D7"/>
-                <w:lang w:eastAsia="en-US"/>
-              </w:rPr>
-              <w:t>6833  or</w:t>
-            </w:r>
-            <w:proofErr w:type="gramEnd"/>
-            <w:r>
-              <w:rPr>
-                <w:rFonts w:ascii="Arial" w:eastAsia="Times New Roman" w:hAnsi="Arial" w:cs="Arial"/>
-                <w:color w:val="000000"/>
-                <w:sz w:val="15"/>
-                <w:szCs w:val="24"/>
-                <w:shd w:val="clear" w:color="auto" w:fill="FFF7D7"/>
-                <w:lang w:eastAsia="en-US"/>
-              </w:rPr>
-              <w:t xml:space="preserve"> +1 646 876 9923 </w:t>
+              <w:t xml:space="preserve">        US: +1 669 900 6833  or +1 646 876 9923 </w:t>
             </w:r>
           </w:p>
           <w:p>
@@ -724,13 +639,8 @@
                       <w:pPr>
                         <w:spacing w:after="0"/>
                       </w:pPr>
-                      <w:proofErr w:type="spellStart"/>
                       <w:r>
-                        <w:t>Pangeo</w:t>
-                      </w:r>
-                      <w:proofErr w:type="spellEnd"/>
-                      <w:r>
-                        <w:t xml:space="preserve"> update</w:t>
+                        <w:t>Pangeo update</w:t>
                       </w:r>
                     </w:p>
                   </w:tc>
@@ -932,9 +842,6 @@
                   <w:sdt>
                     <w:sdtPr>
                       <w:id w:val="-37897400"/>
-                      <w:placeholder>
-                        <w:docPart w:val="196DEDF7C5CC9949B9DEC7C25F34C5EC"/>
-                      </w:placeholder>
                       <w15:appearance w15:val="hidden"/>
                     </w:sdtPr>
                     <w:sdtEndPr/>
@@ -975,13 +882,8 @@
                         <w:t>Heather</w:t>
                       </w:r>
                       <w:r>
-                        <w:t>/</w:t>
+                        <w:t>/Shantenu</w:t>
                       </w:r>
-                      <w:proofErr w:type="spellStart"/>
-                      <w:r>
-                        <w:t>Shantenu</w:t>
-                      </w:r>
-                      <w:proofErr w:type="spellEnd"/>
                     </w:p>
                   </w:tc>
                 </w:sdtContent>
@@ -1037,15 +939,7 @@
         <w:ind w:left="0"/>
       </w:pPr>
       <w:r>
-        <w:t xml:space="preserve">Salvatore use case drafted and some iteration with </w:t>
-      </w:r>
-      <w:proofErr w:type="spellStart"/>
-      <w:r>
-        <w:t>Shantenu</w:t>
-      </w:r>
-      <w:proofErr w:type="spellEnd"/>
-      <w:r>
-        <w:t>/Heather</w:t>
+        <w:t>Salvatore use case drafted and some iteration with Shantenu/Heather</w:t>
       </w:r>
     </w:p>
     <w:p>
@@ -1063,8 +957,6 @@
       <w:r>
         <w:t>Talked with Pangeo</w:t>
       </w:r>
-      <w:bookmarkStart w:id="0" w:name="_GoBack"/>
-      <w:bookmarkEnd w:id="0"/>
     </w:p>
     <w:p>
       <w:pPr>
@@ -1074,7 +966,23 @@
         <w:t>Meeting Notes and Next Steps</w:t>
       </w:r>
     </w:p>
-    <w:p/>
+    <w:p>
+      <w:r>
+        <w:t>Vena and Mark to continue recruiting students</w:t>
+      </w:r>
+    </w:p>
+    <w:p>
+      <w:r>
+        <w:t>Vena and Mark to work on Use Cases, discussing areas of overlap to identify components that are shared (and therefore only need to be developed once)</w:t>
+      </w:r>
+    </w:p>
+    <w:p>
+      <w:r>
+        <w:t>All- Before next meeting, dump in existing code into repo so we can parse through existing code (IDL, whatever) and start working out what the various components are and what needs written de novo and what needs translated from IDL-&gt; Python</w:t>
+      </w:r>
+      <w:bookmarkStart w:id="0" w:name="_GoBack"/>
+      <w:bookmarkEnd w:id="0"/>
+    </w:p>
     <w:sectPr>
       <w:footerReference w:type="default" r:id="rId9"/>
       <w:pgSz w:w="12240" w:h="15840"/>
@@ -1741,32 +1649,6 @@
         </w:p>
       </w:docPartBody>
     </w:docPart>
-    <w:docPart>
-      <w:docPartPr>
-        <w:name w:val="D9DA59E48DCA6341B6344FCDFE859E5C"/>
-        <w:category>
-          <w:name w:val="General"/>
-          <w:gallery w:val="placeholder"/>
-        </w:category>
-        <w:types>
-          <w:type w:val="bbPlcHdr"/>
-        </w:types>
-        <w:behaviors>
-          <w:behavior w:val="content"/>
-        </w:behaviors>
-        <w:guid w:val="{EECF762C-46FE-1D43-BF1D-C82BBFDDF61A}"/>
-      </w:docPartPr>
-      <w:docPartBody>
-        <w:p>
-          <w:pPr>
-            <w:pStyle w:val="D9DA59E48DCA6341B6344FCDFE859E5C"/>
-          </w:pPr>
-          <w:r>
-            <w:t>[Topic]</w:t>
-          </w:r>
-        </w:p>
-      </w:docPartBody>
-    </w:docPart>
   </w:docParts>
 </w:glossaryDocument>
 </file>
@@ -1852,6 +1734,7 @@
     <w:rsid w:val="002118BA"/>
     <w:rsid w:val="0028281A"/>
     <w:rsid w:val="00445987"/>
+    <w:rsid w:val="006E5BBE"/>
     <w:rsid w:val="00826D37"/>
     <w:rsid w:val="0093711B"/>
     <w:rsid w:val="00C2158A"/>

</xml_diff>